<commit_message>
2nd commit with modified files
</commit_message>
<xml_diff>
--- a/projectBacklogG5.docx
+++ b/projectBacklogG5.docx
@@ -10,7 +10,6 @@
           <w:bCs/>
           <w:sz w:val="32"/>
           <w:szCs w:val="32"/>
-          <w:lang w:val="en-IN"/>
         </w:rPr>
       </w:pPr>
       <w:r>
@@ -19,154 +18,583 @@
           <w:bCs/>
           <w:sz w:val="32"/>
           <w:szCs w:val="32"/>
-          <w:lang w:val="en-IN"/>
-        </w:rPr>
-        <w:t>Project Backlog</w:t>
-      </w:r>
+        </w:rPr>
+        <w:t xml:space="preserve">Project </w:t>
+      </w:r>
+      <w:proofErr w:type="spellStart"/>
       <w:r>
         <w:rPr>
           <w:b/>
           <w:bCs/>
           <w:sz w:val="32"/>
           <w:szCs w:val="32"/>
+        </w:rPr>
+        <w:t>Backlog</w:t>
+      </w:r>
+      <w:proofErr w:type="spellEnd"/>
+      <w:r>
+        <w:rPr>
+          <w:b/>
+          <w:bCs/>
+          <w:sz w:val="32"/>
+          <w:szCs w:val="32"/>
+        </w:rPr>
+        <w:t xml:space="preserve"> G5</w:t>
+      </w:r>
+    </w:p>
+    <w:p/>
+    <w:p>
+      <w:pPr>
+        <w:rPr>
+          <w:sz w:val="28"/>
+          <w:szCs w:val="28"/>
+          <w:u w:val="single"/>
+        </w:rPr>
+      </w:pPr>
+      <w:r>
+        <w:rPr>
+          <w:sz w:val="28"/>
+          <w:szCs w:val="28"/>
+          <w:u w:val="single"/>
+        </w:rPr>
+        <w:t>User Story 1</w:t>
+      </w:r>
+      <w:r>
+        <w:rPr>
+          <w:sz w:val="28"/>
+          <w:szCs w:val="28"/>
+          <w:u w:val="single"/>
+        </w:rPr>
+        <w:t xml:space="preserve"> </w:t>
+      </w:r>
+      <w:r>
+        <w:rPr>
+          <w:sz w:val="28"/>
+          <w:szCs w:val="28"/>
+          <w:u w:val="single"/>
+        </w:rPr>
+        <w:t>: Inscription des Enseignants</w:t>
+      </w:r>
+    </w:p>
+    <w:p>
+      <w:pPr>
+        <w:rPr>
+          <w:sz w:val="24"/>
+          <w:szCs w:val="24"/>
+        </w:rPr>
+      </w:pPr>
+      <w:r>
+        <w:rPr>
+          <w:sz w:val="24"/>
+          <w:szCs w:val="24"/>
+        </w:rPr>
+        <w:t xml:space="preserve">Le </w:t>
+      </w:r>
+      <w:r>
+        <w:rPr>
+          <w:sz w:val="24"/>
+          <w:szCs w:val="24"/>
+        </w:rPr>
+        <w:t>nouvel enseignant</w:t>
+      </w:r>
+      <w:r>
+        <w:rPr>
+          <w:sz w:val="24"/>
+          <w:szCs w:val="24"/>
+        </w:rPr>
+        <w:t xml:space="preserve"> doit </w:t>
+      </w:r>
+      <w:r>
+        <w:rPr>
+          <w:sz w:val="24"/>
+          <w:szCs w:val="24"/>
+        </w:rPr>
+        <w:t>remplir un formulaire d'inscription</w:t>
+      </w:r>
+      <w:r>
+        <w:rPr>
+          <w:sz w:val="24"/>
+          <w:szCs w:val="24"/>
+        </w:rPr>
+        <w:t xml:space="preserve"> </w:t>
+      </w:r>
+      <w:r>
+        <w:rPr>
+          <w:sz w:val="24"/>
+          <w:szCs w:val="24"/>
+        </w:rPr>
+        <w:t>sur le site,</w:t>
+      </w:r>
+      <w:r>
+        <w:rPr>
+          <w:sz w:val="24"/>
+          <w:szCs w:val="24"/>
+        </w:rPr>
+        <w:t xml:space="preserve"> </w:t>
+      </w:r>
+      <w:r>
+        <w:rPr>
+          <w:sz w:val="24"/>
+          <w:szCs w:val="24"/>
+        </w:rPr>
+        <w:t xml:space="preserve">afin de fournir </w:t>
+      </w:r>
+      <w:r>
+        <w:rPr>
+          <w:sz w:val="24"/>
+          <w:szCs w:val="24"/>
+        </w:rPr>
+        <w:t>l</w:t>
+      </w:r>
+      <w:r>
+        <w:rPr>
+          <w:sz w:val="24"/>
+          <w:szCs w:val="24"/>
+        </w:rPr>
+        <w:t xml:space="preserve">es coordonnées et spécifier l'établissement scolaire où </w:t>
+      </w:r>
+      <w:r>
+        <w:rPr>
+          <w:sz w:val="24"/>
+          <w:szCs w:val="24"/>
+        </w:rPr>
+        <w:t xml:space="preserve">il </w:t>
+      </w:r>
+      <w:r>
+        <w:rPr>
+          <w:sz w:val="24"/>
+          <w:szCs w:val="24"/>
+        </w:rPr>
+        <w:t>enseigne.</w:t>
+      </w:r>
+    </w:p>
+    <w:p>
+      <w:pPr>
+        <w:pStyle w:val="ListParagraph"/>
+        <w:numPr>
+          <w:ilvl w:val="0"/>
+          <w:numId w:val="1"/>
+        </w:numPr>
+        <w:rPr>
+          <w:sz w:val="24"/>
+          <w:szCs w:val="24"/>
+        </w:rPr>
+      </w:pPr>
+      <w:r>
+        <w:rPr>
+          <w:sz w:val="24"/>
+          <w:szCs w:val="24"/>
+        </w:rPr>
+        <w:t>Le formulaire doit inclure des champs pour le nom, le prénom, l'email, le mot de passe, et l'UAI de l'établissement.</w:t>
+      </w:r>
+    </w:p>
+    <w:p>
+      <w:pPr>
+        <w:pStyle w:val="ListParagraph"/>
+        <w:rPr>
+          <w:sz w:val="24"/>
+          <w:szCs w:val="24"/>
+        </w:rPr>
+      </w:pPr>
+    </w:p>
+    <w:p>
+      <w:pPr>
+        <w:pStyle w:val="ListParagraph"/>
+        <w:numPr>
+          <w:ilvl w:val="0"/>
+          <w:numId w:val="1"/>
+        </w:numPr>
+        <w:rPr>
+          <w:sz w:val="24"/>
+          <w:szCs w:val="24"/>
+        </w:rPr>
+      </w:pPr>
+      <w:r>
+        <w:rPr>
+          <w:sz w:val="24"/>
+          <w:szCs w:val="24"/>
+        </w:rPr>
+        <w:t>L'UAI doit être validé par rapport à la liste officielle du ministère de l'Éducation Nationale.</w:t>
+      </w:r>
+    </w:p>
+    <w:p>
+      <w:pPr>
+        <w:pStyle w:val="ListParagraph"/>
+        <w:rPr>
+          <w:sz w:val="24"/>
+          <w:szCs w:val="24"/>
+        </w:rPr>
+      </w:pPr>
+    </w:p>
+    <w:p>
+      <w:pPr>
+        <w:pStyle w:val="ListParagraph"/>
+        <w:numPr>
+          <w:ilvl w:val="0"/>
+          <w:numId w:val="1"/>
+        </w:numPr>
+        <w:rPr>
+          <w:sz w:val="24"/>
+          <w:szCs w:val="24"/>
+        </w:rPr>
+      </w:pPr>
+      <w:r>
+        <w:rPr>
+          <w:sz w:val="24"/>
+          <w:szCs w:val="24"/>
+        </w:rPr>
+        <w:t xml:space="preserve">Si l'UAI n'est pas trouvé dans la liste, l'enseignant doit pouvoir activer un bouton </w:t>
+      </w:r>
+      <w:proofErr w:type="spellStart"/>
+      <w:r>
+        <w:rPr>
+          <w:sz w:val="24"/>
+          <w:szCs w:val="24"/>
+        </w:rPr>
+        <w:t>toggle</w:t>
+      </w:r>
+      <w:proofErr w:type="spellEnd"/>
+      <w:r>
+        <w:rPr>
+          <w:sz w:val="24"/>
+          <w:szCs w:val="24"/>
+        </w:rPr>
+        <w:t xml:space="preserve"> pour entrer manuellement les détails de l'établissement.</w:t>
+      </w:r>
+    </w:p>
+    <w:p>
+      <w:pPr>
+        <w:pStyle w:val="ListParagraph"/>
+        <w:rPr>
+          <w:sz w:val="24"/>
+          <w:szCs w:val="24"/>
+        </w:rPr>
+      </w:pPr>
+    </w:p>
+    <w:p>
+      <w:pPr>
+        <w:pStyle w:val="ListParagraph"/>
+        <w:numPr>
+          <w:ilvl w:val="0"/>
+          <w:numId w:val="1"/>
+        </w:numPr>
+        <w:rPr>
+          <w:sz w:val="24"/>
+          <w:szCs w:val="24"/>
+        </w:rPr>
+      </w:pPr>
+      <w:r>
+        <w:rPr>
+          <w:sz w:val="24"/>
+          <w:szCs w:val="24"/>
+        </w:rPr>
+        <w:t>Lors de la saisie manuelle, les champs pertinents pour l'établissement (nom, adresse, etc.) doivent être inclus dans le formulaire.</w:t>
+      </w:r>
+    </w:p>
+    <w:p>
+      <w:pPr>
+        <w:pStyle w:val="ListParagraph"/>
+        <w:rPr>
+          <w:sz w:val="24"/>
+          <w:szCs w:val="24"/>
+        </w:rPr>
+      </w:pPr>
+    </w:p>
+    <w:p>
+      <w:pPr>
+        <w:pStyle w:val="ListParagraph"/>
+        <w:numPr>
+          <w:ilvl w:val="0"/>
+          <w:numId w:val="1"/>
+        </w:numPr>
+        <w:rPr>
+          <w:sz w:val="24"/>
+          <w:szCs w:val="24"/>
+        </w:rPr>
+      </w:pPr>
+      <w:r>
+        <w:rPr>
+          <w:sz w:val="24"/>
+          <w:szCs w:val="24"/>
+        </w:rPr>
+        <w:t>Les enseignants doivent recevoir une confirmation d'inscription par email.</w:t>
+      </w:r>
+    </w:p>
+    <w:p>
+      <w:pPr>
+        <w:pStyle w:val="ListParagraph"/>
+        <w:rPr>
+          <w:sz w:val="24"/>
+          <w:szCs w:val="24"/>
+        </w:rPr>
+      </w:pPr>
+    </w:p>
+    <w:p>
+      <w:pPr>
+        <w:pStyle w:val="ListParagraph"/>
+        <w:numPr>
+          <w:ilvl w:val="0"/>
+          <w:numId w:val="1"/>
+        </w:numPr>
+        <w:rPr>
+          <w:sz w:val="24"/>
+          <w:szCs w:val="24"/>
+        </w:rPr>
+      </w:pPr>
+      <w:r>
+        <w:rPr>
+          <w:sz w:val="24"/>
+          <w:szCs w:val="24"/>
+        </w:rPr>
+        <w:t>Les données d'inscription doivent être enregistrées de manière sécurisée dans la base de données.</w:t>
+      </w:r>
+    </w:p>
+    <w:p>
+      <w:pPr>
+        <w:pStyle w:val="ListParagraph"/>
+        <w:rPr>
+          <w:sz w:val="24"/>
+          <w:szCs w:val="24"/>
+        </w:rPr>
+      </w:pPr>
+    </w:p>
+    <w:p>
+      <w:pPr>
+        <w:rPr>
+          <w:sz w:val="28"/>
+          <w:szCs w:val="28"/>
+          <w:u w:val="single"/>
+        </w:rPr>
+      </w:pPr>
+      <w:r>
+        <w:rPr>
+          <w:sz w:val="28"/>
+          <w:szCs w:val="28"/>
+          <w:u w:val="single"/>
+        </w:rPr>
+        <w:t>User Story 2 : Gestion des Comptes / Utilisateurs</w:t>
+      </w:r>
+    </w:p>
+    <w:p>
+      <w:pPr>
+        <w:rPr>
+          <w:sz w:val="24"/>
+          <w:szCs w:val="24"/>
+        </w:rPr>
+      </w:pPr>
+      <w:r>
+        <w:rPr>
+          <w:sz w:val="24"/>
+          <w:szCs w:val="24"/>
+        </w:rPr>
+        <w:t>Une fois que l’</w:t>
+      </w:r>
+      <w:r>
+        <w:rPr>
+          <w:sz w:val="24"/>
+          <w:szCs w:val="24"/>
+        </w:rPr>
+        <w:t xml:space="preserve">enseignant </w:t>
+      </w:r>
+      <w:r>
+        <w:rPr>
+          <w:sz w:val="24"/>
+          <w:szCs w:val="24"/>
+        </w:rPr>
+        <w:t xml:space="preserve">est </w:t>
+      </w:r>
+      <w:r>
+        <w:rPr>
+          <w:sz w:val="24"/>
+          <w:szCs w:val="24"/>
+        </w:rPr>
+        <w:t>inscrit,</w:t>
+      </w:r>
+      <w:r>
+        <w:rPr>
+          <w:sz w:val="24"/>
+          <w:szCs w:val="24"/>
+        </w:rPr>
+        <w:t xml:space="preserve"> il </w:t>
+      </w:r>
+      <w:r>
+        <w:rPr>
+          <w:sz w:val="24"/>
+          <w:szCs w:val="24"/>
+        </w:rPr>
+        <w:t>avoir un espace personnel sur le site,</w:t>
+      </w:r>
+      <w:r>
+        <w:rPr>
+          <w:sz w:val="24"/>
+          <w:szCs w:val="24"/>
+        </w:rPr>
+        <w:t xml:space="preserve"> </w:t>
+      </w:r>
+      <w:r>
+        <w:rPr>
+          <w:sz w:val="24"/>
+          <w:szCs w:val="24"/>
+        </w:rPr>
+        <w:t xml:space="preserve">afin de pouvoir gérer </w:t>
+      </w:r>
+      <w:r>
+        <w:rPr>
+          <w:sz w:val="24"/>
+          <w:szCs w:val="24"/>
+        </w:rPr>
+        <w:t>l</w:t>
+      </w:r>
+      <w:r>
+        <w:rPr>
+          <w:sz w:val="24"/>
+          <w:szCs w:val="24"/>
+        </w:rPr>
+        <w:t>es informations et accéder à des fonctionnalités personnalisées.</w:t>
+      </w:r>
+    </w:p>
+    <w:p>
+      <w:pPr>
+        <w:pStyle w:val="ListParagraph"/>
+        <w:numPr>
+          <w:ilvl w:val="0"/>
+          <w:numId w:val="2"/>
+        </w:numPr>
+        <w:rPr>
+          <w:sz w:val="24"/>
+          <w:szCs w:val="24"/>
+        </w:rPr>
+      </w:pPr>
+      <w:r>
+        <w:rPr>
+          <w:sz w:val="24"/>
+          <w:szCs w:val="24"/>
+        </w:rPr>
+        <w:t>L'espace personnel doit inclure des sections pour modifier les informations personnelles, le mot de passe, et l'établissement de rattachement.</w:t>
+      </w:r>
+    </w:p>
+    <w:p>
+      <w:pPr>
+        <w:pStyle w:val="ListParagraph"/>
+        <w:rPr>
+          <w:sz w:val="24"/>
+          <w:szCs w:val="24"/>
+        </w:rPr>
+      </w:pPr>
+    </w:p>
+    <w:p>
+      <w:pPr>
+        <w:pStyle w:val="ListParagraph"/>
+        <w:numPr>
+          <w:ilvl w:val="0"/>
+          <w:numId w:val="2"/>
+        </w:numPr>
+        <w:rPr>
+          <w:sz w:val="24"/>
+          <w:szCs w:val="24"/>
+        </w:rPr>
+      </w:pPr>
+      <w:r>
+        <w:rPr>
+          <w:sz w:val="24"/>
+          <w:szCs w:val="24"/>
+        </w:rPr>
+        <w:t>La modification du mot de passe doit suivre les bonnes pratiques de sécurité (complexité, hachage).</w:t>
+      </w:r>
+    </w:p>
+    <w:p>
+      <w:pPr>
+        <w:pStyle w:val="ListParagraph"/>
+        <w:rPr>
+          <w:sz w:val="24"/>
+          <w:szCs w:val="24"/>
+        </w:rPr>
+      </w:pPr>
+    </w:p>
+    <w:p>
+      <w:pPr>
+        <w:pStyle w:val="ListParagraph"/>
+        <w:numPr>
+          <w:ilvl w:val="0"/>
+          <w:numId w:val="2"/>
+        </w:numPr>
+        <w:rPr>
+          <w:sz w:val="24"/>
+          <w:szCs w:val="24"/>
+        </w:rPr>
+      </w:pPr>
+      <w:r>
+        <w:rPr>
+          <w:sz w:val="24"/>
+          <w:szCs w:val="24"/>
+        </w:rPr>
+        <w:t>Les informations modifiées doivent être enregistrées de manière sécurisée dans la base de données.</w:t>
+      </w:r>
+    </w:p>
+    <w:p>
+      <w:pPr>
+        <w:pStyle w:val="ListParagraph"/>
+        <w:rPr>
+          <w:sz w:val="24"/>
+          <w:szCs w:val="24"/>
+        </w:rPr>
+      </w:pPr>
+    </w:p>
+    <w:p>
+      <w:pPr>
+        <w:rPr>
+          <w:sz w:val="28"/>
+          <w:szCs w:val="28"/>
+          <w:u w:val="single"/>
+        </w:rPr>
+      </w:pPr>
+    </w:p>
+    <w:p>
+      <w:pPr>
+        <w:rPr>
+          <w:sz w:val="28"/>
+          <w:szCs w:val="28"/>
+          <w:u w:val="single"/>
+        </w:rPr>
+      </w:pPr>
+    </w:p>
+    <w:p>
+      <w:pPr>
+        <w:rPr>
+          <w:sz w:val="28"/>
+          <w:szCs w:val="28"/>
+          <w:u w:val="single"/>
+        </w:rPr>
+      </w:pPr>
+    </w:p>
+    <w:p>
+      <w:pPr>
+        <w:rPr>
+          <w:sz w:val="28"/>
+          <w:szCs w:val="28"/>
+          <w:u w:val="single"/>
           <w:lang w:val="en-IN"/>
         </w:rPr>
-        <w:t xml:space="preserve"> G5</w:t>
-      </w:r>
-    </w:p>
-    <w:p>
-      <w:pPr>
-        <w:rPr>
+      </w:pPr>
+      <w:r>
+        <w:rPr>
+          <w:sz w:val="28"/>
+          <w:szCs w:val="28"/>
+          <w:u w:val="single"/>
           <w:lang w:val="en-IN"/>
         </w:rPr>
-      </w:pPr>
-    </w:p>
-    <w:p>
-      <w:pPr>
-        <w:rPr>
-          <w:sz w:val="28"/>
-          <w:szCs w:val="28"/>
-          <w:u w:val="single"/>
-        </w:rPr>
-      </w:pPr>
-      <w:r>
-        <w:rPr>
-          <w:sz w:val="28"/>
-          <w:szCs w:val="28"/>
-          <w:u w:val="single"/>
-        </w:rPr>
-        <w:t>User Stories</w:t>
-      </w:r>
-      <w:r>
-        <w:rPr>
-          <w:sz w:val="28"/>
-          <w:szCs w:val="28"/>
-        </w:rPr>
-        <w:t xml:space="preserve"> :</w:t>
-      </w:r>
-    </w:p>
-    <w:p/>
-    <w:p>
-      <w:pPr>
-        <w:rPr>
-          <w:u w:val="wave"/>
-        </w:rPr>
-      </w:pPr>
-      <w:r>
-        <w:rPr>
-          <w:u w:val="wave"/>
-        </w:rPr>
-        <w:t>1. Inscription des Enseignants</w:t>
-      </w:r>
-    </w:p>
-    <w:p>
-      <w:r>
-        <w:t xml:space="preserve">   - En tant qu'enseignant, je veux pouvoir m'inscrire sur le site en fournissant mes coordonnées et l'UAI de mon établissement scolaire.</w:t>
-      </w:r>
-    </w:p>
-    <w:p>
-      <w:r>
-        <w:t xml:space="preserve">   - En tant qu'enseignant, je veux recevoir une confirmation d'inscription après avoir rempli le formulaire.</w:t>
-      </w:r>
-    </w:p>
-    <w:p>
-      <w:pPr>
-        <w:rPr>
-          <w:u w:val="wave"/>
-        </w:rPr>
-      </w:pPr>
-      <w:r>
-        <w:rPr>
-          <w:u w:val="wave"/>
-        </w:rPr>
-        <w:t>2. Gestion des Comptes / Utilisateurs</w:t>
-      </w:r>
-    </w:p>
-    <w:p>
-      <w:r>
-        <w:t xml:space="preserve">   - En tant qu'enseignant, je veux avoir un espace personnel où je peux modifier mes informations personnelles.</w:t>
-      </w:r>
-    </w:p>
-    <w:p>
-      <w:r>
-        <w:t xml:space="preserve">   - En tant qu'enseignant, je veux avoir la possibilité de réinitialiser mon mot de passe si nécessaire.</w:t>
-      </w:r>
-    </w:p>
-    <w:p>
-      <w:pPr>
-        <w:rPr>
-          <w:u w:val="wave"/>
-        </w:rPr>
-      </w:pPr>
-      <w:r>
-        <w:rPr>
-          <w:u w:val="wave"/>
-        </w:rPr>
-        <w:t>3. Back Office / Administration Comptes / Suivi</w:t>
-      </w:r>
-    </w:p>
-    <w:p>
-      <w:r>
-        <w:t xml:space="preserve">   - En tant qu'administrateur, je veux pouvoir valider les comptes des enseignants nouvellement inscrits.</w:t>
-      </w:r>
-    </w:p>
-    <w:p>
-      <w:r>
-        <w:t xml:space="preserve">   - En tant qu'administrateur, je veux pouvoir supprimer des comptes d'enseignants.</w:t>
-      </w:r>
-    </w:p>
-    <w:p>
-      <w:r>
-        <w:t xml:space="preserve">   - En tant qu'administrateur, je veux pouvoir modifier les informations collectées lors de l'inscription des enseignants.</w:t>
-      </w:r>
-    </w:p>
-    <w:p>
-      <w:r>
-        <w:t xml:space="preserve">   - En tant qu'administrateur, je veux pouvoir afficher les résultats des tests des enseignants.</w:t>
-      </w:r>
-    </w:p>
-    <w:p>
-      <w:r>
-        <w:t xml:space="preserve">   - En tant qu'administrateur, je veux avoir un suivi des communications/interventions des enseignants (partie non prioritaire).</w:t>
-      </w:r>
-    </w:p>
-    <w:p/>
-    <w:p>
-      <w:pPr>
-        <w:rPr>
-          <w:sz w:val="28"/>
-          <w:szCs w:val="28"/>
-          <w:u w:val="single"/>
-        </w:rPr>
-      </w:pPr>
+        <w:lastRenderedPageBreak/>
+        <w:t xml:space="preserve">User Story 3: Back Office / Administration </w:t>
+      </w:r>
       <w:proofErr w:type="spellStart"/>
       <w:r>
         <w:rPr>
           <w:sz w:val="28"/>
           <w:szCs w:val="28"/>
           <w:u w:val="single"/>
-        </w:rPr>
-        <w:t>Technical</w:t>
+          <w:lang w:val="en-IN"/>
+        </w:rPr>
+        <w:t>Comptes</w:t>
       </w:r>
       <w:proofErr w:type="spellEnd"/>
       <w:r>
@@ -174,8 +602,9 @@
           <w:sz w:val="28"/>
           <w:szCs w:val="28"/>
           <w:u w:val="single"/>
-        </w:rPr>
-        <w:t xml:space="preserve"> </w:t>
+          <w:lang w:val="en-IN"/>
+        </w:rPr>
+        <w:t xml:space="preserve"> / </w:t>
       </w:r>
       <w:proofErr w:type="spellStart"/>
       <w:r>
@@ -183,282 +612,504 @@
           <w:sz w:val="28"/>
           <w:szCs w:val="28"/>
           <w:u w:val="single"/>
-        </w:rPr>
-        <w:t>Tasks</w:t>
+          <w:lang w:val="en-IN"/>
+        </w:rPr>
+        <w:t>Suivi</w:t>
       </w:r>
       <w:proofErr w:type="spellEnd"/>
-      <w:r>
-        <w:rPr>
-          <w:sz w:val="28"/>
-          <w:szCs w:val="28"/>
-        </w:rPr>
-        <w:t> :</w:t>
-      </w:r>
-    </w:p>
-    <w:p/>
-    <w:p>
-      <w:pPr>
-        <w:rPr>
-          <w:u w:val="wave"/>
-        </w:rPr>
-      </w:pPr>
-      <w:r>
-        <w:rPr>
-          <w:u w:val="wave"/>
-        </w:rPr>
-        <w:t>1. Configuration de l'environnement</w:t>
-      </w:r>
-    </w:p>
-    <w:p>
-      <w:r>
-        <w:t xml:space="preserve">   - Installer Symfony sur le serveur G5.</w:t>
-      </w:r>
-    </w:p>
-    <w:p>
-      <w:r>
-        <w:t xml:space="preserve">   - Configurer l'accès à la base de données via PhpMyAdmin.</w:t>
-      </w:r>
-    </w:p>
-    <w:p>
-      <w:pPr>
-        <w:rPr>
-          <w:u w:val="wave"/>
-        </w:rPr>
-      </w:pPr>
-      <w:r>
-        <w:rPr>
-          <w:u w:val="wave"/>
-        </w:rPr>
-        <w:t>2. Création de la Base de Données</w:t>
-      </w:r>
-    </w:p>
-    <w:p>
-      <w:r>
-        <w:t xml:space="preserve">   - Créer une base de données pour stocker les informations des enseignants et des comptes utilisateurs.</w:t>
-      </w:r>
-    </w:p>
-    <w:p>
-      <w:r>
-        <w:t xml:space="preserve">   - Mettre en place le schéma de base de données en accord avec les entités définies.</w:t>
-      </w:r>
-    </w:p>
-    <w:p/>
-    <w:p>
-      <w:pPr>
-        <w:rPr>
-          <w:u w:val="wave"/>
-        </w:rPr>
-      </w:pPr>
-      <w:r>
-        <w:rPr>
-          <w:u w:val="wave"/>
-        </w:rPr>
-        <w:lastRenderedPageBreak/>
-        <w:t>3. Développement du Formulaire d'Inscription</w:t>
-      </w:r>
-    </w:p>
-    <w:p>
-      <w:r>
-        <w:t xml:space="preserve">   - Créer un formulaire d'inscription en utilisant Symfony Forms.</w:t>
-      </w:r>
-    </w:p>
-    <w:p>
-      <w:r>
-        <w:t xml:space="preserve">   - Valider et enregistrer les données dans la base de données.</w:t>
-      </w:r>
-    </w:p>
-    <w:p>
-      <w:pPr>
-        <w:rPr>
-          <w:u w:val="wave"/>
-        </w:rPr>
-      </w:pPr>
-      <w:r>
-        <w:rPr>
-          <w:u w:val="wave"/>
-        </w:rPr>
-        <w:t>4. Espace Personnel pour les Enseignants</w:t>
-      </w:r>
-    </w:p>
-    <w:p>
-      <w:r>
-        <w:t xml:space="preserve">   - Créer une interface (espace personnel) pour les enseignants où ils peuvent modifier leurs informations.</w:t>
-      </w:r>
-    </w:p>
-    <w:p>
-      <w:pPr>
-        <w:rPr>
-          <w:u w:val="wave"/>
-        </w:rPr>
-      </w:pPr>
-      <w:r>
-        <w:rPr>
-          <w:u w:val="wave"/>
-        </w:rPr>
-        <w:t>5. Back Office d'Administration</w:t>
-      </w:r>
-    </w:p>
-    <w:p>
-      <w:r>
-        <w:t xml:space="preserve">   - Créer une interface d'administration pour la validation, la suppression et la modification des comptes enseignants.</w:t>
-      </w:r>
-    </w:p>
-    <w:p>
-      <w:r>
-        <w:t xml:space="preserve">   - Afficher les résultats des tests et le suivi des communications.</w:t>
-      </w:r>
-    </w:p>
-    <w:p>
-      <w:pPr>
-        <w:rPr>
-          <w:u w:val="wave"/>
-        </w:rPr>
-      </w:pPr>
-      <w:r>
-        <w:rPr>
-          <w:u w:val="wave"/>
-        </w:rPr>
-        <w:t>6. Intégration avec les Données de l'Éducation Nationale</w:t>
-      </w:r>
-    </w:p>
-    <w:p>
-      <w:r>
-        <w:t xml:space="preserve">   - Récupérer les données des établissements scolaires depuis le site du ministère de l'Éducation Nationale.</w:t>
-      </w:r>
-    </w:p>
-    <w:p>
-      <w:r>
-        <w:t xml:space="preserve">   - Mettre en place une page pour afficher les détails d'un établissement scolaire à partir de son UAI.</w:t>
-      </w:r>
-    </w:p>
-    <w:p>
-      <w:pPr>
-        <w:rPr>
-          <w:u w:val="wave"/>
-        </w:rPr>
-      </w:pPr>
-      <w:r>
-        <w:rPr>
-          <w:u w:val="wave"/>
-        </w:rPr>
-        <w:t>7. Intégration des Pages du Site</w:t>
-      </w:r>
-    </w:p>
-    <w:p>
-      <w:r>
-        <w:t xml:space="preserve">   - Mettre en place le header avec le logo G5 et le titre "Groupe des Testeurs".</w:t>
-      </w:r>
-    </w:p>
-    <w:p>
-      <w:r>
-        <w:t xml:space="preserve">   - Créer le </w:t>
-      </w:r>
-      <w:proofErr w:type="spellStart"/>
-      <w:r>
-        <w:t>footer</w:t>
-      </w:r>
-      <w:proofErr w:type="spellEnd"/>
-      <w:r>
-        <w:t xml:space="preserve"> avec des liens vers les pages "Mentions Légales", "RGPD", et "Nous Contacter".</w:t>
-      </w:r>
-    </w:p>
-    <w:p>
-      <w:pPr>
-        <w:rPr>
-          <w:u w:val="wave"/>
-        </w:rPr>
-      </w:pPr>
-      <w:r>
-        <w:rPr>
-          <w:u w:val="wave"/>
-        </w:rPr>
-        <w:t>8. Tests et Sécurité</w:t>
-      </w:r>
-    </w:p>
-    <w:p>
-      <w:r>
-        <w:t xml:space="preserve">   - Effectuer des tests unitaires et fonctionnels pour garantir le bon fonctionnement.</w:t>
-      </w:r>
-    </w:p>
-    <w:p>
-      <w:r>
-        <w:t xml:space="preserve">   - Mettre en place des mesures de sécurité pour prévenir les attaques (injection SQL, attaques par brute force).</w:t>
-      </w:r>
-    </w:p>
-    <w:p/>
-    <w:p>
-      <w:pPr>
-        <w:rPr>
-          <w:sz w:val="28"/>
-          <w:szCs w:val="28"/>
-          <w:u w:val="single"/>
-        </w:rPr>
-      </w:pPr>
-      <w:r>
-        <w:rPr>
-          <w:sz w:val="28"/>
-          <w:szCs w:val="28"/>
-          <w:u w:val="single"/>
-        </w:rPr>
-        <w:t>Design et Interface Utilisateur</w:t>
-      </w:r>
-      <w:r>
-        <w:rPr>
-          <w:sz w:val="28"/>
-          <w:szCs w:val="28"/>
-        </w:rPr>
-        <w:t> :</w:t>
-      </w:r>
-    </w:p>
-    <w:p/>
-    <w:p>
-      <w:pPr>
-        <w:rPr>
-          <w:u w:val="wave"/>
-        </w:rPr>
-      </w:pPr>
-      <w:r>
-        <w:rPr>
-          <w:u w:val="wave"/>
-        </w:rPr>
-        <w:t>1. Design Graphique</w:t>
-      </w:r>
-    </w:p>
-    <w:p>
-      <w:r>
-        <w:t xml:space="preserve">   - Concevoir un design graphique pour les pages du site.</w:t>
-      </w:r>
-    </w:p>
-    <w:p>
-      <w:r>
-        <w:t xml:space="preserve">   - Appliquer le style au header et au </w:t>
-      </w:r>
-      <w:proofErr w:type="spellStart"/>
-      <w:r>
-        <w:t>footer</w:t>
-      </w:r>
-      <w:proofErr w:type="spellEnd"/>
-      <w:r>
-        <w:t>.</w:t>
-      </w:r>
-    </w:p>
-    <w:p>
-      <w:pPr>
-        <w:rPr>
-          <w:u w:val="wave"/>
-        </w:rPr>
-      </w:pPr>
-      <w:r>
-        <w:rPr>
-          <w:u w:val="wave"/>
-        </w:rPr>
-        <w:t>2. Page d'Inscription</w:t>
-      </w:r>
-    </w:p>
-    <w:p>
-      <w:r>
-        <w:t xml:space="preserve">   - Améliorer l'interface du formulaire d'inscription pour une expérience utilisateur fluide.</w:t>
-      </w:r>
+    </w:p>
+    <w:p>
+      <w:pPr>
+        <w:rPr>
+          <w:sz w:val="24"/>
+          <w:szCs w:val="24"/>
+        </w:rPr>
+      </w:pPr>
+      <w:r>
+        <w:rPr>
+          <w:sz w:val="24"/>
+          <w:szCs w:val="24"/>
+        </w:rPr>
+        <w:t>L’administrateur du site doit avoir un espace dédié pour gérer les comptes des enseignants, afin de valider, supprimer, et modifier les informations collectées lors de leur inscription, et afficher les résultats des tests.</w:t>
+      </w:r>
+    </w:p>
+    <w:p>
+      <w:pPr>
+        <w:numPr>
+          <w:ilvl w:val="0"/>
+          <w:numId w:val="3"/>
+        </w:numPr>
+        <w:rPr>
+          <w:sz w:val="24"/>
+          <w:szCs w:val="24"/>
+        </w:rPr>
+      </w:pPr>
+      <w:r>
+        <w:rPr>
+          <w:sz w:val="24"/>
+          <w:szCs w:val="24"/>
+        </w:rPr>
+        <w:t>L'administrateur doit pouvoir voir la liste des enseignants inscrits avec des fonctionnalités de tri et de filtrage.</w:t>
+      </w:r>
+    </w:p>
+    <w:p>
+      <w:pPr>
+        <w:numPr>
+          <w:ilvl w:val="0"/>
+          <w:numId w:val="3"/>
+        </w:numPr>
+        <w:rPr>
+          <w:sz w:val="24"/>
+          <w:szCs w:val="24"/>
+        </w:rPr>
+      </w:pPr>
+      <w:r>
+        <w:rPr>
+          <w:sz w:val="24"/>
+          <w:szCs w:val="24"/>
+        </w:rPr>
+        <w:t>L'administrateur doit pouvoir valider ou supprimer les comptes des enseignants.</w:t>
+      </w:r>
+    </w:p>
+    <w:p>
+      <w:pPr>
+        <w:numPr>
+          <w:ilvl w:val="0"/>
+          <w:numId w:val="3"/>
+        </w:numPr>
+        <w:rPr>
+          <w:sz w:val="24"/>
+          <w:szCs w:val="24"/>
+        </w:rPr>
+      </w:pPr>
+      <w:r>
+        <w:rPr>
+          <w:sz w:val="24"/>
+          <w:szCs w:val="24"/>
+        </w:rPr>
+        <w:t>L'administrateur doit avoir accès aux résultats des tests des enseignants.</w:t>
+      </w:r>
+    </w:p>
+    <w:p>
+      <w:pPr>
+        <w:rPr>
+          <w:sz w:val="24"/>
+          <w:szCs w:val="24"/>
+        </w:rPr>
+      </w:pPr>
+    </w:p>
+    <w:p>
+      <w:pPr>
+        <w:pStyle w:val="ListParagraph"/>
+        <w:rPr>
+          <w:sz w:val="24"/>
+          <w:szCs w:val="24"/>
+        </w:rPr>
+      </w:pPr>
+    </w:p>
+    <w:p>
+      <w:pPr>
+        <w:rPr>
+          <w:sz w:val="24"/>
+          <w:szCs w:val="24"/>
+        </w:rPr>
+      </w:pPr>
+    </w:p>
+    <w:p>
+      <w:pPr>
+        <w:rPr>
+          <w:sz w:val="28"/>
+          <w:szCs w:val="28"/>
+          <w:u w:val="single"/>
+        </w:rPr>
+      </w:pPr>
+    </w:p>
+    <w:p>
+      <w:pPr>
+        <w:rPr>
+          <w:sz w:val="28"/>
+          <w:szCs w:val="28"/>
+          <w:u w:val="single"/>
+        </w:rPr>
+      </w:pPr>
+    </w:p>
+    <w:p>
+      <w:pPr>
+        <w:rPr>
+          <w:sz w:val="28"/>
+          <w:szCs w:val="28"/>
+          <w:u w:val="single"/>
+        </w:rPr>
+      </w:pPr>
+    </w:p>
+    <w:p>
+      <w:pPr>
+        <w:rPr>
+          <w:sz w:val="28"/>
+          <w:szCs w:val="28"/>
+          <w:u w:val="single"/>
+        </w:rPr>
+      </w:pPr>
+    </w:p>
+    <w:p>
+      <w:pPr>
+        <w:rPr>
+          <w:sz w:val="28"/>
+          <w:szCs w:val="28"/>
+          <w:u w:val="single"/>
+        </w:rPr>
+      </w:pPr>
+    </w:p>
+    <w:p>
+      <w:pPr>
+        <w:rPr>
+          <w:sz w:val="28"/>
+          <w:szCs w:val="28"/>
+          <w:u w:val="single"/>
+        </w:rPr>
+      </w:pPr>
+    </w:p>
+    <w:p>
+      <w:pPr>
+        <w:rPr>
+          <w:sz w:val="28"/>
+          <w:szCs w:val="28"/>
+          <w:u w:val="single"/>
+        </w:rPr>
+      </w:pPr>
+    </w:p>
+    <w:p>
+      <w:pPr>
+        <w:rPr>
+          <w:sz w:val="28"/>
+          <w:szCs w:val="28"/>
+          <w:u w:val="single"/>
+        </w:rPr>
+      </w:pPr>
+    </w:p>
+    <w:p>
+      <w:pPr>
+        <w:rPr>
+          <w:sz w:val="28"/>
+          <w:szCs w:val="28"/>
+          <w:u w:val="single"/>
+        </w:rPr>
+      </w:pPr>
+    </w:p>
+    <w:p>
+      <w:pPr>
+        <w:rPr>
+          <w:sz w:val="28"/>
+          <w:szCs w:val="28"/>
+          <w:u w:val="single"/>
+        </w:rPr>
+      </w:pPr>
+    </w:p>
+    <w:p>
+      <w:pPr>
+        <w:rPr>
+          <w:sz w:val="28"/>
+          <w:szCs w:val="28"/>
+          <w:u w:val="single"/>
+        </w:rPr>
+      </w:pPr>
+    </w:p>
+    <w:p>
+      <w:pPr>
+        <w:rPr>
+          <w:sz w:val="28"/>
+          <w:szCs w:val="28"/>
+          <w:u w:val="single"/>
+        </w:rPr>
+      </w:pPr>
+    </w:p>
+    <w:p>
+      <w:pPr>
+        <w:rPr>
+          <w:sz w:val="28"/>
+          <w:szCs w:val="28"/>
+          <w:u w:val="single"/>
+        </w:rPr>
+      </w:pPr>
+    </w:p>
+    <w:p>
+      <w:pPr>
+        <w:rPr>
+          <w:sz w:val="28"/>
+          <w:szCs w:val="28"/>
+          <w:u w:val="single"/>
+        </w:rPr>
+      </w:pPr>
+    </w:p>
+    <w:p>
+      <w:pPr>
+        <w:rPr>
+          <w:sz w:val="28"/>
+          <w:szCs w:val="28"/>
+          <w:u w:val="single"/>
+        </w:rPr>
+      </w:pPr>
+    </w:p>
+    <w:p>
+      <w:pPr>
+        <w:rPr>
+          <w:sz w:val="28"/>
+          <w:szCs w:val="28"/>
+          <w:u w:val="single"/>
+        </w:rPr>
+      </w:pPr>
+    </w:p>
+    <w:p>
+      <w:pPr>
+        <w:rPr>
+          <w:sz w:val="28"/>
+          <w:szCs w:val="28"/>
+          <w:u w:val="single"/>
+        </w:rPr>
+      </w:pPr>
+    </w:p>
+    <w:p>
+      <w:pPr>
+        <w:rPr>
+          <w:sz w:val="28"/>
+          <w:szCs w:val="28"/>
+          <w:u w:val="single"/>
+        </w:rPr>
+      </w:pPr>
+    </w:p>
+    <w:p>
+      <w:pPr>
+        <w:rPr>
+          <w:sz w:val="28"/>
+          <w:szCs w:val="28"/>
+          <w:u w:val="single"/>
+        </w:rPr>
+      </w:pPr>
+    </w:p>
+    <w:p>
+      <w:pPr>
+        <w:rPr>
+          <w:sz w:val="28"/>
+          <w:szCs w:val="28"/>
+          <w:u w:val="single"/>
+        </w:rPr>
+      </w:pPr>
+    </w:p>
+    <w:p>
+      <w:pPr>
+        <w:rPr>
+          <w:sz w:val="28"/>
+          <w:szCs w:val="28"/>
+          <w:u w:val="single"/>
+        </w:rPr>
+      </w:pPr>
+    </w:p>
+    <w:p>
+      <w:pPr>
+        <w:rPr>
+          <w:sz w:val="28"/>
+          <w:szCs w:val="28"/>
+          <w:u w:val="single"/>
+        </w:rPr>
+      </w:pPr>
+    </w:p>
+    <w:p>
+      <w:pPr>
+        <w:rPr>
+          <w:sz w:val="28"/>
+          <w:szCs w:val="28"/>
+          <w:u w:val="single"/>
+        </w:rPr>
+      </w:pPr>
+    </w:p>
+    <w:p>
+      <w:pPr>
+        <w:rPr>
+          <w:sz w:val="28"/>
+          <w:szCs w:val="28"/>
+          <w:u w:val="single"/>
+        </w:rPr>
+      </w:pPr>
+    </w:p>
+    <w:p>
+      <w:pPr>
+        <w:rPr>
+          <w:sz w:val="28"/>
+          <w:szCs w:val="28"/>
+          <w:u w:val="single"/>
+        </w:rPr>
+      </w:pPr>
+    </w:p>
+    <w:p>
+      <w:pPr>
+        <w:rPr>
+          <w:sz w:val="28"/>
+          <w:szCs w:val="28"/>
+          <w:u w:val="single"/>
+        </w:rPr>
+      </w:pPr>
+    </w:p>
+    <w:p>
+      <w:pPr>
+        <w:rPr>
+          <w:sz w:val="28"/>
+          <w:szCs w:val="28"/>
+          <w:u w:val="single"/>
+        </w:rPr>
+      </w:pPr>
+    </w:p>
+    <w:p>
+      <w:pPr>
+        <w:rPr>
+          <w:sz w:val="28"/>
+          <w:szCs w:val="28"/>
+          <w:u w:val="single"/>
+        </w:rPr>
+      </w:pPr>
+    </w:p>
+    <w:p>
+      <w:pPr>
+        <w:rPr>
+          <w:sz w:val="28"/>
+          <w:szCs w:val="28"/>
+          <w:u w:val="single"/>
+        </w:rPr>
+      </w:pPr>
+    </w:p>
+    <w:p>
+      <w:pPr>
+        <w:rPr>
+          <w:sz w:val="28"/>
+          <w:szCs w:val="28"/>
+          <w:u w:val="single"/>
+        </w:rPr>
+      </w:pPr>
+    </w:p>
+    <w:p>
+      <w:pPr>
+        <w:rPr>
+          <w:sz w:val="28"/>
+          <w:szCs w:val="28"/>
+          <w:u w:val="single"/>
+        </w:rPr>
+      </w:pPr>
+    </w:p>
+    <w:p>
+      <w:pPr>
+        <w:rPr>
+          <w:sz w:val="28"/>
+          <w:szCs w:val="28"/>
+          <w:u w:val="single"/>
+        </w:rPr>
+      </w:pPr>
+    </w:p>
+    <w:p>
+      <w:pPr>
+        <w:rPr>
+          <w:sz w:val="28"/>
+          <w:szCs w:val="28"/>
+          <w:u w:val="single"/>
+        </w:rPr>
+      </w:pPr>
+    </w:p>
+    <w:p>
+      <w:pPr>
+        <w:rPr>
+          <w:sz w:val="28"/>
+          <w:szCs w:val="28"/>
+          <w:u w:val="single"/>
+        </w:rPr>
+      </w:pPr>
+    </w:p>
+    <w:p>
+      <w:pPr>
+        <w:rPr>
+          <w:sz w:val="28"/>
+          <w:szCs w:val="28"/>
+          <w:u w:val="single"/>
+        </w:rPr>
+      </w:pPr>
+    </w:p>
+    <w:p>
+      <w:pPr>
+        <w:rPr>
+          <w:sz w:val="28"/>
+          <w:szCs w:val="28"/>
+          <w:u w:val="single"/>
+        </w:rPr>
+      </w:pPr>
+    </w:p>
+    <w:p>
+      <w:pPr>
+        <w:rPr>
+          <w:sz w:val="28"/>
+          <w:szCs w:val="28"/>
+          <w:u w:val="single"/>
+        </w:rPr>
+      </w:pPr>
+    </w:p>
+    <w:p>
+      <w:pPr>
+        <w:rPr>
+          <w:sz w:val="28"/>
+          <w:szCs w:val="28"/>
+          <w:u w:val="single"/>
+        </w:rPr>
+      </w:pPr>
+    </w:p>
+    <w:p>
+      <w:pPr>
+        <w:rPr>
+          <w:sz w:val="28"/>
+          <w:szCs w:val="28"/>
+          <w:u w:val="single"/>
+        </w:rPr>
+      </w:pPr>
+    </w:p>
+    <w:p>
+      <w:pPr>
+        <w:rPr>
+          <w:sz w:val="28"/>
+          <w:szCs w:val="28"/>
+          <w:u w:val="single"/>
+        </w:rPr>
+      </w:pPr>
+    </w:p>
+    <w:p>
+      <w:pPr>
+        <w:rPr>
+          <w:sz w:val="28"/>
+          <w:szCs w:val="28"/>
+          <w:u w:val="single"/>
+        </w:rPr>
+      </w:pPr>
+    </w:p>
+    <w:p>
+      <w:pPr>
+        <w:rPr>
+          <w:sz w:val="28"/>
+          <w:szCs w:val="28"/>
+          <w:u w:val="single"/>
+        </w:rPr>
+      </w:pPr>
+    </w:p>
+    <w:p>
+      <w:pPr>
+        <w:rPr>
+          <w:sz w:val="28"/>
+          <w:szCs w:val="28"/>
+          <w:u w:val="single"/>
+        </w:rPr>
+      </w:pPr>
+    </w:p>
+    <w:p>
+      <w:pPr>
+        <w:rPr>
+          <w:sz w:val="28"/>
+          <w:szCs w:val="28"/>
+          <w:u w:val="single"/>
+        </w:rPr>
+      </w:pPr>
     </w:p>
     <w:sectPr>
       <w:pgSz w:w="11906" w:h="16838"/>
@@ -518,6 +1169,395 @@
     </w:p>
   </w:footnote>
 </w:footnotes>
+</file>
+
+<file path=word/numbering.xml><?xml version="1.0" encoding="utf-8"?>
+<w:numbering xmlns:wpc="http://schemas.microsoft.com/office/word/2010/wordprocessingCanvas" xmlns:cx="http://schemas.microsoft.com/office/drawing/2014/chartex" xmlns:cx1="http://schemas.microsoft.com/office/drawing/2015/9/8/chartex" xmlns:cx2="http://schemas.microsoft.com/office/drawing/2015/10/21/chartex" xmlns:cx3="http://schemas.microsoft.com/office/drawing/2016/5/9/chartex" xmlns:cx4="http://schemas.microsoft.com/office/drawing/2016/5/10/chartex" xmlns:cx5="http://schemas.microsoft.com/office/drawing/2016/5/11/chartex" xmlns:cx6="http://schemas.microsoft.com/office/drawing/2016/5/12/chartex" xmlns:cx7="http://schemas.microsoft.com/office/drawing/2016/5/13/chartex" xmlns:cx8="http://schemas.microsoft.com/office/drawing/2016/5/14/chartex" xmlns:mc="http://schemas.openxmlformats.org/markup-compatibility/2006" xmlns:aink="http://schemas.microsoft.com/office/drawing/2016/ink" xmlns:am3d="http://schemas.microsoft.com/office/drawing/2017/model3d" xmlns:o="urn:schemas-microsoft-com:office:office" xmlns:oel="http://schemas.microsoft.com/office/2019/extlst" xmlns:r="http://schemas.openxmlformats.org/officeDocument/2006/relationships" xmlns:m="http://schemas.openxmlformats.org/officeDocument/2006/math" xmlns:v="urn:schemas-microsoft-com:vml" xmlns:wp14="http://schemas.microsoft.com/office/word/2010/wordprocessingDrawing" xmlns:wp="http://schemas.openxmlformats.org/drawingml/2006/wordprocessingDrawing" xmlns:w10="urn:schemas-microsoft-com:office:word" xmlns:w="http://schemas.openxmlformats.org/wordprocessingml/2006/main" xmlns:w14="http://schemas.microsoft.com/office/word/2010/wordml" xmlns:w15="http://schemas.microsoft.com/office/word/2012/wordml" xmlns:w16cex="http://schemas.microsoft.com/office/word/2018/wordml/cex" xmlns:w16cid="http://schemas.microsoft.com/office/word/2016/wordml/cid" xmlns:w16="http://schemas.microsoft.com/office/word/2018/wordml" xmlns:w16sdtdh="http://schemas.microsoft.com/office/word/2020/wordml/sdtdatahash" xmlns:w16se="http://schemas.microsoft.com/office/word/2015/wordml/symex" xmlns:wpg="http://schemas.microsoft.com/office/word/2010/wordprocessingGroup" xmlns:wpi="http://schemas.microsoft.com/office/word/2010/wordprocessingInk" xmlns:wne="http://schemas.microsoft.com/office/word/2006/wordml" xmlns:wps="http://schemas.microsoft.com/office/word/2010/wordprocessingShape" mc:Ignorable="w14 w15 w16se w16cid w16 w16cex w16sdtdh wp14">
+  <w:abstractNum w:abstractNumId="0" w15:restartNumberingAfterBreak="0">
+    <w:nsid w:val="047D6C6A"/>
+    <w:multiLevelType w:val="hybridMultilevel"/>
+    <w:tmpl w:val="CE8A2042"/>
+    <w:lvl w:ilvl="0" w:tplc="040C0001">
+      <w:start w:val="1"/>
+      <w:numFmt w:val="bullet"/>
+      <w:lvlText w:val=""/>
+      <w:lvlJc w:val="left"/>
+      <w:pPr>
+        <w:ind w:left="720" w:hanging="360"/>
+      </w:pPr>
+      <w:rPr>
+        <w:rFonts w:ascii="Symbol" w:hAnsi="Symbol" w:hint="default"/>
+      </w:rPr>
+    </w:lvl>
+    <w:lvl w:ilvl="1" w:tplc="040C0003" w:tentative="1">
+      <w:start w:val="1"/>
+      <w:numFmt w:val="bullet"/>
+      <w:lvlText w:val="o"/>
+      <w:lvlJc w:val="left"/>
+      <w:pPr>
+        <w:ind w:left="1440" w:hanging="360"/>
+      </w:pPr>
+      <w:rPr>
+        <w:rFonts w:ascii="Courier New" w:hAnsi="Courier New" w:cs="Courier New" w:hint="default"/>
+      </w:rPr>
+    </w:lvl>
+    <w:lvl w:ilvl="2" w:tplc="040C0005" w:tentative="1">
+      <w:start w:val="1"/>
+      <w:numFmt w:val="bullet"/>
+      <w:lvlText w:val=""/>
+      <w:lvlJc w:val="left"/>
+      <w:pPr>
+        <w:ind w:left="2160" w:hanging="360"/>
+      </w:pPr>
+      <w:rPr>
+        <w:rFonts w:ascii="Wingdings" w:hAnsi="Wingdings" w:hint="default"/>
+      </w:rPr>
+    </w:lvl>
+    <w:lvl w:ilvl="3" w:tplc="040C0001" w:tentative="1">
+      <w:start w:val="1"/>
+      <w:numFmt w:val="bullet"/>
+      <w:lvlText w:val=""/>
+      <w:lvlJc w:val="left"/>
+      <w:pPr>
+        <w:ind w:left="2880" w:hanging="360"/>
+      </w:pPr>
+      <w:rPr>
+        <w:rFonts w:ascii="Symbol" w:hAnsi="Symbol" w:hint="default"/>
+      </w:rPr>
+    </w:lvl>
+    <w:lvl w:ilvl="4" w:tplc="040C0003" w:tentative="1">
+      <w:start w:val="1"/>
+      <w:numFmt w:val="bullet"/>
+      <w:lvlText w:val="o"/>
+      <w:lvlJc w:val="left"/>
+      <w:pPr>
+        <w:ind w:left="3600" w:hanging="360"/>
+      </w:pPr>
+      <w:rPr>
+        <w:rFonts w:ascii="Courier New" w:hAnsi="Courier New" w:cs="Courier New" w:hint="default"/>
+      </w:rPr>
+    </w:lvl>
+    <w:lvl w:ilvl="5" w:tplc="040C0005" w:tentative="1">
+      <w:start w:val="1"/>
+      <w:numFmt w:val="bullet"/>
+      <w:lvlText w:val=""/>
+      <w:lvlJc w:val="left"/>
+      <w:pPr>
+        <w:ind w:left="4320" w:hanging="360"/>
+      </w:pPr>
+      <w:rPr>
+        <w:rFonts w:ascii="Wingdings" w:hAnsi="Wingdings" w:hint="default"/>
+      </w:rPr>
+    </w:lvl>
+    <w:lvl w:ilvl="6" w:tplc="040C0001" w:tentative="1">
+      <w:start w:val="1"/>
+      <w:numFmt w:val="bullet"/>
+      <w:lvlText w:val=""/>
+      <w:lvlJc w:val="left"/>
+      <w:pPr>
+        <w:ind w:left="5040" w:hanging="360"/>
+      </w:pPr>
+      <w:rPr>
+        <w:rFonts w:ascii="Symbol" w:hAnsi="Symbol" w:hint="default"/>
+      </w:rPr>
+    </w:lvl>
+    <w:lvl w:ilvl="7" w:tplc="040C0003" w:tentative="1">
+      <w:start w:val="1"/>
+      <w:numFmt w:val="bullet"/>
+      <w:lvlText w:val="o"/>
+      <w:lvlJc w:val="left"/>
+      <w:pPr>
+        <w:ind w:left="5760" w:hanging="360"/>
+      </w:pPr>
+      <w:rPr>
+        <w:rFonts w:ascii="Courier New" w:hAnsi="Courier New" w:cs="Courier New" w:hint="default"/>
+      </w:rPr>
+    </w:lvl>
+    <w:lvl w:ilvl="8" w:tplc="040C0005" w:tentative="1">
+      <w:start w:val="1"/>
+      <w:numFmt w:val="bullet"/>
+      <w:lvlText w:val=""/>
+      <w:lvlJc w:val="left"/>
+      <w:pPr>
+        <w:ind w:left="6480" w:hanging="360"/>
+      </w:pPr>
+      <w:rPr>
+        <w:rFonts w:ascii="Wingdings" w:hAnsi="Wingdings" w:hint="default"/>
+      </w:rPr>
+    </w:lvl>
+  </w:abstractNum>
+  <w:abstractNum w:abstractNumId="1" w15:restartNumberingAfterBreak="0">
+    <w:nsid w:val="2A2576E2"/>
+    <w:multiLevelType w:val="hybridMultilevel"/>
+    <w:tmpl w:val="081A5242"/>
+    <w:lvl w:ilvl="0" w:tplc="040C0001">
+      <w:start w:val="1"/>
+      <w:numFmt w:val="bullet"/>
+      <w:lvlText w:val=""/>
+      <w:lvlJc w:val="left"/>
+      <w:pPr>
+        <w:ind w:left="720" w:hanging="360"/>
+      </w:pPr>
+      <w:rPr>
+        <w:rFonts w:ascii="Symbol" w:hAnsi="Symbol" w:hint="default"/>
+      </w:rPr>
+    </w:lvl>
+    <w:lvl w:ilvl="1" w:tplc="040C0003" w:tentative="1">
+      <w:start w:val="1"/>
+      <w:numFmt w:val="bullet"/>
+      <w:lvlText w:val="o"/>
+      <w:lvlJc w:val="left"/>
+      <w:pPr>
+        <w:ind w:left="1440" w:hanging="360"/>
+      </w:pPr>
+      <w:rPr>
+        <w:rFonts w:ascii="Courier New" w:hAnsi="Courier New" w:cs="Courier New" w:hint="default"/>
+      </w:rPr>
+    </w:lvl>
+    <w:lvl w:ilvl="2" w:tplc="040C0005" w:tentative="1">
+      <w:start w:val="1"/>
+      <w:numFmt w:val="bullet"/>
+      <w:lvlText w:val=""/>
+      <w:lvlJc w:val="left"/>
+      <w:pPr>
+        <w:ind w:left="2160" w:hanging="360"/>
+      </w:pPr>
+      <w:rPr>
+        <w:rFonts w:ascii="Wingdings" w:hAnsi="Wingdings" w:hint="default"/>
+      </w:rPr>
+    </w:lvl>
+    <w:lvl w:ilvl="3" w:tplc="040C0001" w:tentative="1">
+      <w:start w:val="1"/>
+      <w:numFmt w:val="bullet"/>
+      <w:lvlText w:val=""/>
+      <w:lvlJc w:val="left"/>
+      <w:pPr>
+        <w:ind w:left="2880" w:hanging="360"/>
+      </w:pPr>
+      <w:rPr>
+        <w:rFonts w:ascii="Symbol" w:hAnsi="Symbol" w:hint="default"/>
+      </w:rPr>
+    </w:lvl>
+    <w:lvl w:ilvl="4" w:tplc="040C0003" w:tentative="1">
+      <w:start w:val="1"/>
+      <w:numFmt w:val="bullet"/>
+      <w:lvlText w:val="o"/>
+      <w:lvlJc w:val="left"/>
+      <w:pPr>
+        <w:ind w:left="3600" w:hanging="360"/>
+      </w:pPr>
+      <w:rPr>
+        <w:rFonts w:ascii="Courier New" w:hAnsi="Courier New" w:cs="Courier New" w:hint="default"/>
+      </w:rPr>
+    </w:lvl>
+    <w:lvl w:ilvl="5" w:tplc="040C0005" w:tentative="1">
+      <w:start w:val="1"/>
+      <w:numFmt w:val="bullet"/>
+      <w:lvlText w:val=""/>
+      <w:lvlJc w:val="left"/>
+      <w:pPr>
+        <w:ind w:left="4320" w:hanging="360"/>
+      </w:pPr>
+      <w:rPr>
+        <w:rFonts w:ascii="Wingdings" w:hAnsi="Wingdings" w:hint="default"/>
+      </w:rPr>
+    </w:lvl>
+    <w:lvl w:ilvl="6" w:tplc="040C0001" w:tentative="1">
+      <w:start w:val="1"/>
+      <w:numFmt w:val="bullet"/>
+      <w:lvlText w:val=""/>
+      <w:lvlJc w:val="left"/>
+      <w:pPr>
+        <w:ind w:left="5040" w:hanging="360"/>
+      </w:pPr>
+      <w:rPr>
+        <w:rFonts w:ascii="Symbol" w:hAnsi="Symbol" w:hint="default"/>
+      </w:rPr>
+    </w:lvl>
+    <w:lvl w:ilvl="7" w:tplc="040C0003" w:tentative="1">
+      <w:start w:val="1"/>
+      <w:numFmt w:val="bullet"/>
+      <w:lvlText w:val="o"/>
+      <w:lvlJc w:val="left"/>
+      <w:pPr>
+        <w:ind w:left="5760" w:hanging="360"/>
+      </w:pPr>
+      <w:rPr>
+        <w:rFonts w:ascii="Courier New" w:hAnsi="Courier New" w:cs="Courier New" w:hint="default"/>
+      </w:rPr>
+    </w:lvl>
+    <w:lvl w:ilvl="8" w:tplc="040C0005" w:tentative="1">
+      <w:start w:val="1"/>
+      <w:numFmt w:val="bullet"/>
+      <w:lvlText w:val=""/>
+      <w:lvlJc w:val="left"/>
+      <w:pPr>
+        <w:ind w:left="6480" w:hanging="360"/>
+      </w:pPr>
+      <w:rPr>
+        <w:rFonts w:ascii="Wingdings" w:hAnsi="Wingdings" w:hint="default"/>
+      </w:rPr>
+    </w:lvl>
+  </w:abstractNum>
+  <w:abstractNum w:abstractNumId="2" w15:restartNumberingAfterBreak="0">
+    <w:nsid w:val="76463AE8"/>
+    <w:multiLevelType w:val="multilevel"/>
+    <w:tmpl w:val="39887E4C"/>
+    <w:lvl w:ilvl="0">
+      <w:start w:val="1"/>
+      <w:numFmt w:val="bullet"/>
+      <w:lvlText w:val=""/>
+      <w:lvlJc w:val="left"/>
+      <w:pPr>
+        <w:tabs>
+          <w:tab w:val="num" w:pos="720"/>
+        </w:tabs>
+        <w:ind w:left="720" w:hanging="360"/>
+      </w:pPr>
+      <w:rPr>
+        <w:rFonts w:ascii="Symbol" w:hAnsi="Symbol" w:hint="default"/>
+        <w:sz w:val="20"/>
+      </w:rPr>
+    </w:lvl>
+    <w:lvl w:ilvl="1" w:tentative="1">
+      <w:start w:val="1"/>
+      <w:numFmt w:val="bullet"/>
+      <w:lvlText w:val=""/>
+      <w:lvlJc w:val="left"/>
+      <w:pPr>
+        <w:tabs>
+          <w:tab w:val="num" w:pos="1440"/>
+        </w:tabs>
+        <w:ind w:left="1440" w:hanging="360"/>
+      </w:pPr>
+      <w:rPr>
+        <w:rFonts w:ascii="Symbol" w:hAnsi="Symbol" w:hint="default"/>
+        <w:sz w:val="20"/>
+      </w:rPr>
+    </w:lvl>
+    <w:lvl w:ilvl="2" w:tentative="1">
+      <w:start w:val="1"/>
+      <w:numFmt w:val="bullet"/>
+      <w:lvlText w:val=""/>
+      <w:lvlJc w:val="left"/>
+      <w:pPr>
+        <w:tabs>
+          <w:tab w:val="num" w:pos="2160"/>
+        </w:tabs>
+        <w:ind w:left="2160" w:hanging="360"/>
+      </w:pPr>
+      <w:rPr>
+        <w:rFonts w:ascii="Symbol" w:hAnsi="Symbol" w:hint="default"/>
+        <w:sz w:val="20"/>
+      </w:rPr>
+    </w:lvl>
+    <w:lvl w:ilvl="3" w:tentative="1">
+      <w:start w:val="1"/>
+      <w:numFmt w:val="bullet"/>
+      <w:lvlText w:val=""/>
+      <w:lvlJc w:val="left"/>
+      <w:pPr>
+        <w:tabs>
+          <w:tab w:val="num" w:pos="2880"/>
+        </w:tabs>
+        <w:ind w:left="2880" w:hanging="360"/>
+      </w:pPr>
+      <w:rPr>
+        <w:rFonts w:ascii="Symbol" w:hAnsi="Symbol" w:hint="default"/>
+        <w:sz w:val="20"/>
+      </w:rPr>
+    </w:lvl>
+    <w:lvl w:ilvl="4" w:tentative="1">
+      <w:start w:val="1"/>
+      <w:numFmt w:val="bullet"/>
+      <w:lvlText w:val=""/>
+      <w:lvlJc w:val="left"/>
+      <w:pPr>
+        <w:tabs>
+          <w:tab w:val="num" w:pos="3600"/>
+        </w:tabs>
+        <w:ind w:left="3600" w:hanging="360"/>
+      </w:pPr>
+      <w:rPr>
+        <w:rFonts w:ascii="Symbol" w:hAnsi="Symbol" w:hint="default"/>
+        <w:sz w:val="20"/>
+      </w:rPr>
+    </w:lvl>
+    <w:lvl w:ilvl="5" w:tentative="1">
+      <w:start w:val="1"/>
+      <w:numFmt w:val="bullet"/>
+      <w:lvlText w:val=""/>
+      <w:lvlJc w:val="left"/>
+      <w:pPr>
+        <w:tabs>
+          <w:tab w:val="num" w:pos="4320"/>
+        </w:tabs>
+        <w:ind w:left="4320" w:hanging="360"/>
+      </w:pPr>
+      <w:rPr>
+        <w:rFonts w:ascii="Symbol" w:hAnsi="Symbol" w:hint="default"/>
+        <w:sz w:val="20"/>
+      </w:rPr>
+    </w:lvl>
+    <w:lvl w:ilvl="6" w:tentative="1">
+      <w:start w:val="1"/>
+      <w:numFmt w:val="bullet"/>
+      <w:lvlText w:val=""/>
+      <w:lvlJc w:val="left"/>
+      <w:pPr>
+        <w:tabs>
+          <w:tab w:val="num" w:pos="5040"/>
+        </w:tabs>
+        <w:ind w:left="5040" w:hanging="360"/>
+      </w:pPr>
+      <w:rPr>
+        <w:rFonts w:ascii="Symbol" w:hAnsi="Symbol" w:hint="default"/>
+        <w:sz w:val="20"/>
+      </w:rPr>
+    </w:lvl>
+    <w:lvl w:ilvl="7" w:tentative="1">
+      <w:start w:val="1"/>
+      <w:numFmt w:val="bullet"/>
+      <w:lvlText w:val=""/>
+      <w:lvlJc w:val="left"/>
+      <w:pPr>
+        <w:tabs>
+          <w:tab w:val="num" w:pos="5760"/>
+        </w:tabs>
+        <w:ind w:left="5760" w:hanging="360"/>
+      </w:pPr>
+      <w:rPr>
+        <w:rFonts w:ascii="Symbol" w:hAnsi="Symbol" w:hint="default"/>
+        <w:sz w:val="20"/>
+      </w:rPr>
+    </w:lvl>
+    <w:lvl w:ilvl="8" w:tentative="1">
+      <w:start w:val="1"/>
+      <w:numFmt w:val="bullet"/>
+      <w:lvlText w:val=""/>
+      <w:lvlJc w:val="left"/>
+      <w:pPr>
+        <w:tabs>
+          <w:tab w:val="num" w:pos="6480"/>
+        </w:tabs>
+        <w:ind w:left="6480" w:hanging="360"/>
+      </w:pPr>
+      <w:rPr>
+        <w:rFonts w:ascii="Symbol" w:hAnsi="Symbol" w:hint="default"/>
+        <w:sz w:val="20"/>
+      </w:rPr>
+    </w:lvl>
+  </w:abstractNum>
+  <w:num w:numId="1" w16cid:durableId="1881936449">
+    <w:abstractNumId w:val="0"/>
+  </w:num>
+  <w:num w:numId="2" w16cid:durableId="574751874">
+    <w:abstractNumId w:val="1"/>
+  </w:num>
+  <w:num w:numId="3" w16cid:durableId="1382628020">
+    <w:abstractNumId w:val="2"/>
+  </w:num>
+</w:numbering>
 </file>
 
 <file path=word/styles.xml><?xml version="1.0" encoding="utf-8"?>
@@ -992,6 +2032,17 @@
     <w:uiPriority w:val="99"/>
     <w:rsid w:val="00864A5F"/>
   </w:style>
+  <w:style w:type="paragraph" w:styleId="ListParagraph">
+    <w:name w:val="List Paragraph"/>
+    <w:basedOn w:val="Normal"/>
+    <w:uiPriority w:val="34"/>
+    <w:qFormat/>
+    <w:rsid w:val="00B62DCB"/>
+    <w:pPr>
+      <w:ind w:left="720"/>
+      <w:contextualSpacing/>
+    </w:pPr>
+  </w:style>
 </w:styles>
 </file>
 

</xml_diff>